<commit_message>
release alpha version v0.1-alpha
</commit_message>
<xml_diff>
--- a/Docs/ENS Contract  SRS v 0.1.docx
+++ b/Docs/ENS Contract  SRS v 0.1.docx
@@ -2116,8 +2116,8 @@
         </w:rPr>
       </w:pPr>
       <w:bookmarkStart w:id="4" w:name="_Toc298683430"/>
-      <w:bookmarkStart w:id="5" w:name="_Toc231799091"/>
-      <w:bookmarkStart w:id="6" w:name="_Toc22347535"/>
+      <w:bookmarkStart w:id="5" w:name="_Toc22347535"/>
+      <w:bookmarkStart w:id="6" w:name="_Toc231799091"/>
       <w:r>
         <w:rPr>
           <w:color w:val="0070C0"/>
@@ -2125,7 +2125,7 @@
         <w:t>Introduction</w:t>
       </w:r>
       <w:bookmarkEnd w:id="4"/>
-      <w:bookmarkEnd w:id="6"/>
+      <w:bookmarkEnd w:id="5"/>
     </w:p>
     <w:p>
       <w:pPr>
@@ -2151,7 +2151,7 @@
       </w:r>
       <w:bookmarkEnd w:id="7"/>
     </w:p>
-    <w:bookmarkEnd w:id="5"/>
+    <w:bookmarkEnd w:id="6"/>
     <w:p>
       <w:pPr>
         <w:ind w:left="360"/>
@@ -2737,23 +2737,7 @@
                   <w:i/>
                   <w:iCs/>
                 </w:rPr>
-                <w:t>[UC-001] Eve</w:t>
-              </w:r>
-              <w:r>
-                <w:rPr>
-                  <w:rStyle w:val="Hyperlink"/>
-                  <w:i/>
-                  <w:iCs/>
-                </w:rPr>
-                <w:t>n</w:t>
-              </w:r>
-              <w:r>
-                <w:rPr>
-                  <w:rStyle w:val="Hyperlink"/>
-                  <w:i/>
-                  <w:iCs/>
-                </w:rPr>
-                <w:t>t List</w:t>
+                <w:t>[UC-001] Event List</w:t>
               </w:r>
             </w:hyperlink>
           </w:p>
@@ -2878,15 +2862,7 @@
         <w:t>So,</w:t>
       </w:r>
       <w:r>
-        <w:t xml:space="preserve"> we write </w:t>
-      </w:r>
-      <w:proofErr w:type="gramStart"/>
-      <w:r>
-        <w:t>a</w:t>
-      </w:r>
-      <w:proofErr w:type="gramEnd"/>
-      <w:r>
-        <w:t xml:space="preserve"> </w:t>
+        <w:t xml:space="preserve"> we write a </w:t>
       </w:r>
       <w:r>
         <w:t>MVP test application to get a list of the ENS contract events of the past (e.g. the last 1 or 2 days) focusing on the event for registered names</w:t>
@@ -3915,37 +3891,8 @@
                 <w:szCs w:val="20"/>
               </w:rPr>
             </w:pPr>
-            <w:r>
-              <w:rPr>
-                <w:rFonts w:ascii="Arial" w:eastAsia="Calibri" w:hAnsi="Arial" w:cs="Arial"/>
-                <w:sz w:val="20"/>
-                <w:szCs w:val="20"/>
-              </w:rPr>
-              <w:t>Lazy load for requested huge list of data based on demand approach</w:t>
-            </w:r>
-            <w:r>
-              <w:rPr>
-                <w:rFonts w:ascii="Arial" w:eastAsia="Calibri" w:hAnsi="Arial" w:cs="Arial"/>
-                <w:sz w:val="20"/>
-                <w:szCs w:val="20"/>
-              </w:rPr>
-              <w:t>.</w:t>
-            </w:r>
-          </w:p>
-          <w:p>
-            <w:pPr>
-              <w:pStyle w:val="ListParagraph"/>
-              <w:numPr>
-                <w:ilvl w:val="0"/>
-                <w:numId w:val="7"/>
-              </w:numPr>
-              <w:jc w:val="both"/>
-              <w:rPr>
-                <w:rFonts w:ascii="Arial" w:eastAsia="Calibri" w:hAnsi="Arial" w:cs="Arial"/>
-                <w:sz w:val="20"/>
-                <w:szCs w:val="20"/>
-              </w:rPr>
-            </w:pPr>
+            <w:bookmarkStart w:id="25" w:name="_GoBack"/>
+            <w:bookmarkEnd w:id="25"/>
           </w:p>
         </w:tc>
       </w:tr>
@@ -4130,7 +4077,7 @@
           <w:color w:val="0070C0"/>
         </w:rPr>
       </w:pPr>
-      <w:bookmarkStart w:id="25" w:name="_Toc22347546"/>
+      <w:bookmarkStart w:id="26" w:name="_Toc22347546"/>
       <w:r>
         <w:rPr>
           <w:color w:val="0070C0"/>
@@ -4143,7 +4090,7 @@
         </w:rPr>
         <w:t xml:space="preserve"> Functional Requirements</w:t>
       </w:r>
-      <w:bookmarkEnd w:id="25"/>
+      <w:bookmarkEnd w:id="26"/>
     </w:p>
     <w:p>
       <w:pPr>
@@ -4154,7 +4101,7 @@
           <w:color w:val="0070C0"/>
         </w:rPr>
       </w:pPr>
-      <w:bookmarkStart w:id="26" w:name="_Toc22347547"/>
+      <w:bookmarkStart w:id="27" w:name="_Toc22347547"/>
       <w:r>
         <w:rPr>
           <w:color w:val="0070C0"/>
@@ -4173,7 +4120,7 @@
         </w:rPr>
         <w:t>Case Diagram</w:t>
       </w:r>
-      <w:bookmarkEnd w:id="26"/>
+      <w:bookmarkEnd w:id="27"/>
     </w:p>
     <w:tbl>
       <w:tblPr>
@@ -4442,7 +4389,7 @@
           <w:color w:val="0070C0"/>
         </w:rPr>
       </w:pPr>
-      <w:bookmarkStart w:id="27" w:name="_Toc22347548"/>
+      <w:bookmarkStart w:id="28" w:name="_Toc22347548"/>
       <w:r>
         <w:rPr>
           <w:color w:val="0070C0"/>
@@ -4455,30 +4402,30 @@
         </w:rPr>
         <w:t>s</w:t>
       </w:r>
-      <w:bookmarkEnd w:id="27"/>
+      <w:bookmarkEnd w:id="28"/>
     </w:p>
     <w:p>
       <w:pPr>
         <w:pStyle w:val="Heading4"/>
         <w:ind w:firstLine="187"/>
       </w:pPr>
-      <w:bookmarkStart w:id="28" w:name="_Toc318703012"/>
-      <w:bookmarkStart w:id="29" w:name="_Ref404771888"/>
-      <w:bookmarkStart w:id="30" w:name="_Ref404771903"/>
-      <w:bookmarkStart w:id="31" w:name="_[UC-01]_Manage_Party"/>
-      <w:bookmarkStart w:id="32" w:name="_[UC-02]_Manage_Branches"/>
-      <w:bookmarkStart w:id="33" w:name="_[UC-01]_Manage_Branches"/>
-      <w:bookmarkStart w:id="34" w:name="_[UC-101]_Manage_Area"/>
-      <w:bookmarkStart w:id="35" w:name="_[UC-102]_Manage_Settings"/>
-      <w:bookmarkStart w:id="36" w:name="_[UC-101]_Manage_Services"/>
-      <w:bookmarkStart w:id="37" w:name="_[UC-001]_Event_List"/>
+      <w:bookmarkStart w:id="29" w:name="_[UC-01]_Manage_Party"/>
+      <w:bookmarkStart w:id="30" w:name="_[UC-02]_Manage_Branches"/>
+      <w:bookmarkStart w:id="31" w:name="_[UC-01]_Manage_Branches"/>
+      <w:bookmarkStart w:id="32" w:name="_[UC-101]_Manage_Area"/>
+      <w:bookmarkStart w:id="33" w:name="_[UC-102]_Manage_Settings"/>
+      <w:bookmarkStart w:id="34" w:name="_[UC-101]_Manage_Services"/>
+      <w:bookmarkStart w:id="35" w:name="_[UC-001]_Event_List"/>
+      <w:bookmarkStart w:id="36" w:name="_Toc318703012"/>
+      <w:bookmarkStart w:id="37" w:name="_Ref404771888"/>
+      <w:bookmarkStart w:id="38" w:name="_Ref404771903"/>
+      <w:bookmarkEnd w:id="29"/>
+      <w:bookmarkEnd w:id="30"/>
       <w:bookmarkEnd w:id="31"/>
       <w:bookmarkEnd w:id="32"/>
       <w:bookmarkEnd w:id="33"/>
       <w:bookmarkEnd w:id="34"/>
       <w:bookmarkEnd w:id="35"/>
-      <w:bookmarkEnd w:id="36"/>
-      <w:bookmarkEnd w:id="37"/>
       <w:r>
         <w:t>[UC-</w:t>
       </w:r>
@@ -6012,9 +5959,9 @@
           </w:p>
         </w:tc>
       </w:tr>
-      <w:bookmarkEnd w:id="28"/>
-      <w:bookmarkEnd w:id="29"/>
-      <w:bookmarkEnd w:id="30"/>
+      <w:bookmarkEnd w:id="36"/>
+      <w:bookmarkEnd w:id="37"/>
+      <w:bookmarkEnd w:id="38"/>
     </w:tbl>
     <w:p/>
     <w:p/>
@@ -6033,7 +5980,7 @@
           <w:color w:val="0070C0"/>
         </w:rPr>
       </w:pPr>
-      <w:bookmarkStart w:id="38" w:name="_Toc22347549"/>
+      <w:bookmarkStart w:id="39" w:name="_Toc22347549"/>
       <w:r>
         <w:rPr>
           <w:color w:val="0070C0"/>
@@ -6046,8 +5993,6 @@
         </w:rPr>
         <w:t xml:space="preserve"> Messages</w:t>
       </w:r>
-      <w:bookmarkStart w:id="39" w:name="_GoBack"/>
-      <w:bookmarkEnd w:id="38"/>
       <w:bookmarkEnd w:id="39"/>
     </w:p>
     <w:tbl>
@@ -7591,6 +7536,7 @@
     <w:lsdException w:name="HTML Sample" w:semiHidden="1" w:unhideWhenUsed="1"/>
     <w:lsdException w:name="HTML Typewriter" w:semiHidden="1" w:unhideWhenUsed="1"/>
     <w:lsdException w:name="HTML Variable" w:semiHidden="1" w:unhideWhenUsed="1"/>
+    <w:lsdException w:name="Normal Table" w:semiHidden="1" w:unhideWhenUsed="1"/>
     <w:lsdException w:name="annotation subject" w:semiHidden="1" w:unhideWhenUsed="1"/>
     <w:lsdException w:name="No List" w:semiHidden="1" w:unhideWhenUsed="1"/>
     <w:lsdException w:name="Outline List 1" w:semiHidden="1" w:unhideWhenUsed="1"/>
@@ -7633,8 +7579,11 @@
     <w:lsdException w:name="Table Contemporary" w:semiHidden="1" w:unhideWhenUsed="1"/>
     <w:lsdException w:name="Table Elegant" w:semiHidden="1" w:unhideWhenUsed="1"/>
     <w:lsdException w:name="Table Professional" w:semiHidden="1" w:unhideWhenUsed="1"/>
+    <w:lsdException w:name="Table Subtle 1" w:semiHidden="1" w:unhideWhenUsed="1"/>
     <w:lsdException w:name="Table Subtle 2" w:semiHidden="1" w:unhideWhenUsed="1"/>
     <w:lsdException w:name="Table Web 1" w:semiHidden="1" w:unhideWhenUsed="1"/>
+    <w:lsdException w:name="Table Web 2" w:semiHidden="1" w:unhideWhenUsed="1"/>
+    <w:lsdException w:name="Table Web 3" w:semiHidden="1" w:unhideWhenUsed="1"/>
     <w:lsdException w:name="Balloon Text" w:semiHidden="1" w:unhideWhenUsed="1"/>
     <w:lsdException w:name="Table Grid" w:uiPriority="59"/>
     <w:lsdException w:name="Table Theme" w:semiHidden="1" w:unhideWhenUsed="1"/>
@@ -11282,9 +11231,12 @@
 </file>
 
 <file path=customXml/item1.xml><?xml version="1.0" encoding="utf-8"?>
-<p:properties xmlns:p="http://schemas.microsoft.com/office/2006/metadata/properties" xmlns:xsi="http://www.w3.org/2001/XMLSchema-instance">
-  <documentManagement/>
-</p:properties>
+<?mso-contentType ?>
+<FormTemplates xmlns="http://schemas.microsoft.com/sharepoint/v3/contenttype/forms">
+  <Display>DocumentLibraryForm</Display>
+  <Edit>DocumentLibraryForm</Edit>
+  <New>DocumentLibraryForm</New>
+</FormTemplates>
 </file>
 
 <file path=customXml/item2.xml><?xml version="1.0" encoding="utf-8"?>
@@ -11337,12 +11289,9 @@
 </file>
 
 <file path=customXml/item3.xml><?xml version="1.0" encoding="utf-8"?>
-<?mso-contentType ?>
-<FormTemplates xmlns="http://schemas.microsoft.com/sharepoint/v3/contenttype/forms">
-  <Display>DocumentLibraryForm</Display>
-  <Edit>DocumentLibraryForm</Edit>
-  <New>DocumentLibraryForm</New>
-</FormTemplates>
+<p:properties xmlns:p="http://schemas.microsoft.com/office/2006/metadata/properties" xmlns:xsi="http://www.w3.org/2001/XMLSchema-instance">
+  <documentManagement/>
+</p:properties>
 </file>
 
 <file path=customXml/item4.xml><?xml version="1.0" encoding="utf-8"?>
@@ -11350,9 +11299,9 @@
 </file>
 
 <file path=customXml/itemProps1.xml><?xml version="1.0" encoding="utf-8"?>
-<ds:datastoreItem xmlns:ds="http://schemas.openxmlformats.org/officeDocument/2006/customXml" ds:itemID="{37AA6722-3757-4BCC-8F3B-3A24BBFA2D2B}">
+<ds:datastoreItem xmlns:ds="http://schemas.openxmlformats.org/officeDocument/2006/customXml" ds:itemID="{228074D5-C66E-40A2-864E-B9803FEA8183}">
   <ds:schemaRefs>
-    <ds:schemaRef ds:uri="http://schemas.microsoft.com/office/2006/metadata/properties"/>
+    <ds:schemaRef ds:uri="http://schemas.microsoft.com/sharepoint/v3/contenttype/forms"/>
   </ds:schemaRefs>
 </ds:datastoreItem>
 </file>
@@ -11373,15 +11322,15 @@
 </file>
 
 <file path=customXml/itemProps3.xml><?xml version="1.0" encoding="utf-8"?>
-<ds:datastoreItem xmlns:ds="http://schemas.openxmlformats.org/officeDocument/2006/customXml" ds:itemID="{228074D5-C66E-40A2-864E-B9803FEA8183}">
+<ds:datastoreItem xmlns:ds="http://schemas.openxmlformats.org/officeDocument/2006/customXml" ds:itemID="{37AA6722-3757-4BCC-8F3B-3A24BBFA2D2B}">
   <ds:schemaRefs>
-    <ds:schemaRef ds:uri="http://schemas.microsoft.com/sharepoint/v3/contenttype/forms"/>
+    <ds:schemaRef ds:uri="http://schemas.microsoft.com/office/2006/metadata/properties"/>
   </ds:schemaRefs>
 </ds:datastoreItem>
 </file>
 
 <file path=customXml/itemProps4.xml><?xml version="1.0" encoding="utf-8"?>
-<ds:datastoreItem xmlns:ds="http://schemas.openxmlformats.org/officeDocument/2006/customXml" ds:itemID="{1B05AC8A-5D55-4C09-AC5C-D05E55244AAE}">
+<ds:datastoreItem xmlns:ds="http://schemas.openxmlformats.org/officeDocument/2006/customXml" ds:itemID="{590F51B5-A1C0-4978-85CC-314E6F2BB728}">
   <ds:schemaRefs>
     <ds:schemaRef ds:uri="http://schemas.openxmlformats.org/officeDocument/2006/bibliography"/>
   </ds:schemaRefs>

</xml_diff>